<commit_message>
Rutas git en MA y correcciones
</commit_message>
<xml_diff>
--- a/Area de proceso MA/FMVREQM_V1.0_2017.docx
+++ b/Area de proceso MA/FMVREQM_V1.0_2017.docx
@@ -41,18 +41,7 @@
           <w:sz w:val="96"/>
           <w:szCs w:val="96"/>
         </w:rPr>
-        <w:t>FICHA D</w:t>
-      </w:r>
-      <w:bookmarkStart w:id="0" w:name="_GoBack"/>
-      <w:bookmarkEnd w:id="0"/>
-      <w:r>
-        <w:rPr>
-          <w:rFonts w:asciiTheme="minorHAnsi" w:hAnsiTheme="minorHAnsi"/>
-          <w:b/>
-          <w:sz w:val="96"/>
-          <w:szCs w:val="96"/>
-        </w:rPr>
-        <w:t xml:space="preserve">E MÉTRICAS </w:t>
+        <w:t xml:space="preserve">FICHA DE MÉTRICAS </w:t>
       </w:r>
     </w:p>
     <w:p>
@@ -1050,10 +1039,9 @@
               <w:rPr>
                 <w:rFonts w:asciiTheme="minorHAnsi" w:hAnsiTheme="minorHAnsi" w:cs="Arial"/>
                 <w:color w:val="000000"/>
-                <w:highlight w:val="yellow"/>
                 <w:lang w:val="es-MX"/>
               </w:rPr>
-              <w:t>Desarrollo</w:t>
+              <w:t>REQM</w:t>
             </w:r>
           </w:p>
         </w:tc>
@@ -1797,7 +1785,15 @@
                 <w:rFonts w:asciiTheme="minorHAnsi" w:hAnsiTheme="minorHAnsi"/>
                 <w:b/>
               </w:rPr>
-              <w:t>METAS Y UMBRALES</w:t>
+              <w:t xml:space="preserve">METAS Y </w:t>
+            </w:r>
+            <w:r>
+              <w:rPr>
+                <w:rFonts w:asciiTheme="minorHAnsi" w:hAnsiTheme="minorHAnsi"/>
+                <w:b/>
+              </w:rPr>
+              <w:lastRenderedPageBreak/>
+              <w:t>UMBRALES</w:t>
             </w:r>
           </w:p>
         </w:tc>
@@ -1819,6 +1815,7 @@
                 <w:rFonts w:asciiTheme="minorHAnsi" w:hAnsiTheme="minorHAnsi" w:cs="Arial"/>
                 <w:lang w:val="es-MX"/>
               </w:rPr>
+              <w:lastRenderedPageBreak/>
               <w:t>Las Metas y Umbrales para esta Métrica se miden en Porcentajes:</w:t>
             </w:r>
           </w:p>
@@ -2357,9 +2354,9 @@
               <w:spacing w:line="360" w:lineRule="auto"/>
               <w:jc w:val="both"/>
               <w:rPr>
+                <w:rStyle w:val="Hipervnculo"/>
                 <w:rFonts w:asciiTheme="minorHAnsi" w:hAnsiTheme="minorHAnsi" w:cs="Arial"/>
                 <w:b/>
-                <w:color w:val="000000"/>
                 <w:lang w:val="es-MX"/>
               </w:rPr>
             </w:pPr>
@@ -2390,6 +2387,7 @@
               <w:jc w:val="both"/>
               <w:rPr>
                 <w:rFonts w:asciiTheme="minorHAnsi" w:hAnsiTheme="minorHAnsi" w:cs="Arial"/>
+                <w:b/>
                 <w:color w:val="000000"/>
                 <w:lang w:val="es-MX"/>
               </w:rPr>
@@ -2397,28 +2395,11 @@
             <w:r>
               <w:rPr>
                 <w:rFonts w:asciiTheme="minorHAnsi" w:hAnsiTheme="minorHAnsi" w:cs="Arial"/>
+                <w:b/>
                 <w:color w:val="000000"/>
                 <w:lang w:val="es-MX"/>
               </w:rPr>
-              <w:t xml:space="preserve">Documento Lista Maestra de Requerimientos </w:t>
-            </w:r>
-            <w:r>
-              <w:rPr>
-                <w:rFonts w:asciiTheme="minorHAnsi" w:hAnsiTheme="minorHAnsi" w:cs="Arial"/>
-                <w:b/>
-                <w:color w:val="000000"/>
-                <w:lang w:val="es-MX"/>
-              </w:rPr>
-              <w:t>LMREQM_V1.0_2017</w:t>
-            </w:r>
-            <w:r>
-              <w:rPr>
-                <w:rFonts w:asciiTheme="minorHAnsi" w:hAnsiTheme="minorHAnsi" w:cs="Arial"/>
-                <w:b/>
-                <w:color w:val="000000"/>
-                <w:lang w:val="es-MX"/>
-              </w:rPr>
-              <w:t>.xlsx</w:t>
+              <w:t>https://github.com/sofiaqsy/documentationStaradmin/blob/master/Area%20de%20proceso%20REQM/LMREQM_1.0_2017.xls</w:t>
             </w:r>
           </w:p>
           <w:p>
@@ -2428,28 +2409,34 @@
               <w:rPr>
                 <w:rFonts w:asciiTheme="minorHAnsi" w:hAnsiTheme="minorHAnsi" w:cs="Arial"/>
                 <w:color w:val="000000"/>
-              </w:rPr>
-            </w:pPr>
-            <w:r>
-              <w:rPr>
-                <w:rFonts w:asciiTheme="minorHAnsi" w:hAnsiTheme="minorHAnsi" w:cs="Arial"/>
-                <w:color w:val="000000"/>
-              </w:rPr>
-              <w:t xml:space="preserve">Nota: Se deberán contabilizar aquellos Requerimientos cuyo estado se encuentre En </w:t>
-            </w:r>
-            <w:r>
-              <w:rPr>
-                <w:rFonts w:asciiTheme="minorHAnsi" w:hAnsiTheme="minorHAnsi" w:cs="Arial"/>
-                <w:color w:val="000000"/>
-              </w:rPr>
-              <w:t>etapa de Ingeniería y este en Ejecución (solo los que hayan pasado a ejecución en el ciclo actual)</w:t>
-            </w:r>
-            <w:r>
-              <w:rPr>
-                <w:rFonts w:asciiTheme="minorHAnsi" w:hAnsiTheme="minorHAnsi" w:cs="Arial"/>
-                <w:color w:val="000000"/>
-              </w:rPr>
-              <w:t>.</w:t>
+                <w:lang w:val="es-MX"/>
+              </w:rPr>
+            </w:pPr>
+            <w:r>
+              <w:rPr>
+                <w:rFonts w:asciiTheme="minorHAnsi" w:hAnsiTheme="minorHAnsi" w:cs="Arial"/>
+                <w:color w:val="000000"/>
+                <w:lang w:val="es-MX"/>
+              </w:rPr>
+              <w:t xml:space="preserve">Documento Lista Maestra de Requerimientos </w:t>
+            </w:r>
+            <w:r>
+              <w:rPr>
+                <w:rFonts w:asciiTheme="minorHAnsi" w:hAnsiTheme="minorHAnsi" w:cs="Arial"/>
+                <w:b/>
+                <w:color w:val="000000"/>
+                <w:lang w:val="es-MX"/>
+              </w:rPr>
+              <w:t>LMREQM_V1.0_2017</w:t>
+            </w:r>
+            <w:r>
+              <w:rPr>
+                <w:rFonts w:asciiTheme="minorHAnsi" w:hAnsiTheme="minorHAnsi" w:cs="Arial"/>
+                <w:b/>
+                <w:color w:val="000000"/>
+                <w:lang w:val="es-MX"/>
+              </w:rPr>
+              <w:t>.xlsx</w:t>
             </w:r>
           </w:p>
           <w:p>
@@ -2464,17 +2451,23 @@
             <w:r>
               <w:rPr>
                 <w:rFonts w:asciiTheme="minorHAnsi" w:hAnsiTheme="minorHAnsi" w:cs="Arial"/>
-                <w:b/>
-                <w:color w:val="000000"/>
-              </w:rPr>
-              <w:t>Requerimientos Cambiados:</w:t>
-            </w:r>
-            <w:r>
-              <w:rPr>
-                <w:rFonts w:asciiTheme="minorHAnsi" w:hAnsiTheme="minorHAnsi" w:cs="Arial"/>
-                <w:color w:val="000000"/>
-              </w:rPr>
-              <w:t xml:space="preserve"> Este Dato se obtiene de:</w:t>
+                <w:color w:val="000000"/>
+              </w:rPr>
+              <w:t xml:space="preserve">Nota: Se deberán contabilizar aquellos Requerimientos cuyo estado se encuentre En </w:t>
+            </w:r>
+            <w:r>
+              <w:rPr>
+                <w:rFonts w:asciiTheme="minorHAnsi" w:hAnsiTheme="minorHAnsi" w:cs="Arial"/>
+                <w:color w:val="000000"/>
+              </w:rPr>
+              <w:t>etapa de Ingeniería y este en Ejecución (solo los que hayan pasado a ejecución en el ciclo actual)</w:t>
+            </w:r>
+            <w:r>
+              <w:rPr>
+                <w:rFonts w:asciiTheme="minorHAnsi" w:hAnsiTheme="minorHAnsi" w:cs="Arial"/>
+                <w:color w:val="000000"/>
+              </w:rPr>
+              <w:t>.</w:t>
             </w:r>
           </w:p>
           <w:p>
@@ -2483,8 +2476,33 @@
               <w:jc w:val="both"/>
               <w:rPr>
                 <w:rFonts w:asciiTheme="minorHAnsi" w:hAnsiTheme="minorHAnsi" w:cs="Arial"/>
+                <w:color w:val="000000"/>
+              </w:rPr>
+            </w:pPr>
+            <w:r>
+              <w:rPr>
+                <w:rFonts w:asciiTheme="minorHAnsi" w:hAnsiTheme="minorHAnsi" w:cs="Arial"/>
                 <w:b/>
                 <w:color w:val="000000"/>
+              </w:rPr>
+              <w:t>Requerimientos Cambiados:</w:t>
+            </w:r>
+            <w:r>
+              <w:rPr>
+                <w:rFonts w:asciiTheme="minorHAnsi" w:hAnsiTheme="minorHAnsi" w:cs="Arial"/>
+                <w:color w:val="000000"/>
+              </w:rPr>
+              <w:t xml:space="preserve"> Este Dato se obtiene de:</w:t>
+            </w:r>
+          </w:p>
+          <w:p>
+            <w:pPr>
+              <w:spacing w:line="360" w:lineRule="auto"/>
+              <w:jc w:val="both"/>
+              <w:rPr>
+                <w:rStyle w:val="Hipervnculo"/>
+                <w:rFonts w:asciiTheme="minorHAnsi" w:hAnsiTheme="minorHAnsi" w:cs="Arial"/>
+                <w:b/>
               </w:rPr>
             </w:pPr>
             <w:hyperlink r:id="rId9" w:history="1">
@@ -2504,6 +2522,25 @@
                 <w:b/>
               </w:rPr>
               <w:t xml:space="preserve"> DE GIT</w:t>
+            </w:r>
+          </w:p>
+          <w:p>
+            <w:pPr>
+              <w:spacing w:line="360" w:lineRule="auto"/>
+              <w:jc w:val="both"/>
+              <w:rPr>
+                <w:rFonts w:asciiTheme="minorHAnsi" w:hAnsiTheme="minorHAnsi" w:cs="Arial"/>
+                <w:b/>
+                <w:color w:val="000000"/>
+              </w:rPr>
+            </w:pPr>
+            <w:r>
+              <w:rPr>
+                <w:rFonts w:asciiTheme="minorHAnsi" w:hAnsiTheme="minorHAnsi" w:cs="Arial"/>
+                <w:b/>
+                <w:color w:val="000000"/>
+              </w:rPr>
+              <w:t>https://github.com/sofiaqsy/documentationStaradmin/blob/master/Area%20de%20proceso%20REQM/RCREQM_1.0_2017.xls</w:t>
             </w:r>
           </w:p>
           <w:p>
@@ -2638,7 +2675,14 @@
                 <w:rFonts w:asciiTheme="minorHAnsi" w:hAnsiTheme="minorHAnsi" w:cs="Arial"/>
                 <w:color w:val="000000"/>
               </w:rPr>
-              <w:t>El resultado se registrará en :</w:t>
+              <w:t xml:space="preserve">El resultado se registrará </w:t>
+            </w:r>
+            <w:r>
+              <w:rPr>
+                <w:rFonts w:asciiTheme="minorHAnsi" w:hAnsiTheme="minorHAnsi" w:cs="Arial"/>
+                <w:color w:val="000000"/>
+              </w:rPr>
+              <w:t>en:</w:t>
             </w:r>
           </w:p>
           <w:p>
@@ -2647,20 +2691,48 @@
               <w:jc w:val="both"/>
               <w:rPr>
                 <w:rFonts w:asciiTheme="minorHAnsi" w:hAnsiTheme="minorHAnsi" w:cs="Arial"/>
+                <w:color w:val="000000"/>
+              </w:rPr>
+            </w:pPr>
+            <w:r>
+              <w:rPr>
+                <w:rFonts w:asciiTheme="minorHAnsi" w:hAnsiTheme="minorHAnsi" w:cs="Arial"/>
+                <w:color w:val="000000"/>
+              </w:rPr>
+              <w:t>https://github.com/sofiaqsy/documentationStaradmin/blob/master/Area%20de%20proceso%20MA/TABME_V1.0_2017.xlsx</w:t>
+            </w:r>
+          </w:p>
+          <w:p>
+            <w:pPr>
+              <w:spacing w:line="360" w:lineRule="auto"/>
+              <w:jc w:val="both"/>
+              <w:rPr>
+                <w:rFonts w:asciiTheme="minorHAnsi" w:hAnsiTheme="minorHAnsi" w:cs="Arial"/>
                 <w:b/>
                 <w:color w:val="FF0000"/>
               </w:rPr>
             </w:pPr>
-            <w:hyperlink r:id="rId10" w:history="1">
-              <w:r>
-                <w:rPr>
-                  <w:rStyle w:val="Hipervnculo"/>
-                  <w:rFonts w:asciiTheme="minorHAnsi" w:hAnsiTheme="minorHAnsi" w:cs="Arial"/>
-                  <w:b/>
-                </w:rPr>
-                <w:t>https://github.com/lowrider80/UTP-GPS-ALARM/blob/master/Area_de_Proceso-_MA/TABME_V1.0_2015.xlsx</w:t>
-              </w:r>
-            </w:hyperlink>
+            <w:r>
+              <w:rPr>
+                <w:rFonts w:asciiTheme="minorHAnsi" w:hAnsiTheme="minorHAnsi" w:cs="Arial"/>
+                <w:b/>
+              </w:rPr>
+              <w:t xml:space="preserve">TABME_v1.0.xlsx </w:t>
+            </w:r>
+            <w:r>
+              <w:rPr>
+                <w:rFonts w:asciiTheme="minorHAnsi" w:hAnsiTheme="minorHAnsi" w:cs="Arial"/>
+                <w:b/>
+              </w:rPr>
+              <w:sym w:font="Wingdings" w:char="F0E0"/>
+            </w:r>
+            <w:r>
+              <w:rPr>
+                <w:rFonts w:asciiTheme="minorHAnsi" w:hAnsiTheme="minorHAnsi" w:cs="Arial"/>
+                <w:b/>
+              </w:rPr>
+              <w:t xml:space="preserve"> Tablero de Métricas</w:t>
+            </w:r>
           </w:p>
           <w:p>
             <w:pPr>
@@ -2668,29 +2740,25 @@
               <w:jc w:val="both"/>
               <w:rPr>
                 <w:rFonts w:asciiTheme="minorHAnsi" w:hAnsiTheme="minorHAnsi" w:cs="Arial"/>
-                <w:b/>
-              </w:rPr>
-            </w:pPr>
-            <w:r>
-              <w:rPr>
-                <w:rFonts w:asciiTheme="minorHAnsi" w:hAnsiTheme="minorHAnsi" w:cs="Arial"/>
-                <w:b/>
-              </w:rPr>
-              <w:t xml:space="preserve">TABME_v1.0.xlsx </w:t>
-            </w:r>
-            <w:r>
-              <w:rPr>
-                <w:rFonts w:asciiTheme="minorHAnsi" w:hAnsiTheme="minorHAnsi" w:cs="Arial"/>
-                <w:b/>
-              </w:rPr>
-              <w:sym w:font="Wingdings" w:char="F0E0"/>
-            </w:r>
-            <w:r>
-              <w:rPr>
-                <w:rFonts w:asciiTheme="minorHAnsi" w:hAnsiTheme="minorHAnsi" w:cs="Arial"/>
-                <w:b/>
-              </w:rPr>
-              <w:t xml:space="preserve"> Tablero de Métricas</w:t>
+              </w:rPr>
+            </w:pPr>
+            <w:r>
+              <w:rPr>
+                <w:rFonts w:asciiTheme="minorHAnsi" w:hAnsiTheme="minorHAnsi" w:cs="Arial"/>
+              </w:rPr>
+              <w:t xml:space="preserve">Nos </w:t>
+            </w:r>
+            <w:r>
+              <w:rPr>
+                <w:rFonts w:asciiTheme="minorHAnsi" w:hAnsiTheme="minorHAnsi" w:cs="Arial"/>
+              </w:rPr>
+              <w:t>dirigimos</w:t>
+            </w:r>
+            <w:r>
+              <w:rPr>
+                <w:rFonts w:asciiTheme="minorHAnsi" w:hAnsiTheme="minorHAnsi" w:cs="Arial"/>
+              </w:rPr>
+              <w:t xml:space="preserve">  la hoja de documento de nombre “FMVREQM”</w:t>
             </w:r>
           </w:p>
           <w:p>
@@ -2705,33 +2773,7 @@
               <w:rPr>
                 <w:rFonts w:asciiTheme="minorHAnsi" w:hAnsiTheme="minorHAnsi" w:cs="Arial"/>
               </w:rPr>
-              <w:t xml:space="preserve">Nos </w:t>
-            </w:r>
-            <w:r>
-              <w:rPr>
-                <w:rFonts w:asciiTheme="minorHAnsi" w:hAnsiTheme="minorHAnsi" w:cs="Arial"/>
-              </w:rPr>
-              <w:t>dirigimos</w:t>
-            </w:r>
-            <w:r>
-              <w:rPr>
-                <w:rFonts w:asciiTheme="minorHAnsi" w:hAnsiTheme="minorHAnsi" w:cs="Arial"/>
-              </w:rPr>
-              <w:t xml:space="preserve">  la hoja de documento de nombre “FMVREQM”</w:t>
-            </w:r>
-          </w:p>
-          <w:p>
-            <w:pPr>
-              <w:spacing w:line="360" w:lineRule="auto"/>
-              <w:jc w:val="both"/>
-              <w:rPr>
-                <w:rFonts w:asciiTheme="minorHAnsi" w:hAnsiTheme="minorHAnsi" w:cs="Arial"/>
-              </w:rPr>
-            </w:pPr>
-            <w:r>
-              <w:rPr>
-                <w:rFonts w:asciiTheme="minorHAnsi" w:hAnsiTheme="minorHAnsi" w:cs="Arial"/>
-              </w:rPr>
+              <w:lastRenderedPageBreak/>
               <w:t>Luego de eso nos vamos a la Tabla de nombre”</w:t>
             </w:r>
             <w:r>
@@ -3022,7 +3064,14 @@
                       <w:rFonts w:ascii="Calibri" w:hAnsi="Calibri"/>
                       <w:lang w:eastAsia="es-PE"/>
                     </w:rPr>
-                    <w:t>TABME_V1.0_2017</w:t>
+                    <w:t>TABME_V1.0_2</w:t>
+                  </w:r>
+                  <w:r>
+                    <w:rPr>
+                      <w:rFonts w:ascii="Calibri" w:hAnsi="Calibri"/>
+                      <w:lang w:eastAsia="es-PE"/>
+                    </w:rPr>
+                    <w:t>017</w:t>
                   </w:r>
                   <w:r>
                     <w:rPr>
@@ -3460,7 +3509,7 @@
                           <pic:cNvPicPr/>
                         </pic:nvPicPr>
                         <pic:blipFill rotWithShape="1">
-                          <a:blip r:embed="rId11"/>
+                          <a:blip r:embed="rId10"/>
                           <a:srcRect l="1620" t="40484" r="56346" b="35649"/>
                           <a:stretch/>
                         </pic:blipFill>
@@ -3539,6 +3588,7 @@
               <w:rPr>
                 <w:rFonts w:asciiTheme="minorHAnsi" w:hAnsiTheme="minorHAnsi"/>
               </w:rPr>
+              <w:lastRenderedPageBreak/>
               <w:t>Área de Proceso: Área de Proceso de la Métrica</w:t>
             </w:r>
           </w:p>
@@ -3596,7 +3646,6 @@
               <w:rPr>
                 <w:rFonts w:asciiTheme="minorHAnsi" w:hAnsiTheme="minorHAnsi"/>
               </w:rPr>
-              <w:lastRenderedPageBreak/>
               <w:t>Resultado Global: muestra los valores medidos o calculados de la métrica de todos los periodos hasta la fecha.</w:t>
             </w:r>
           </w:p>
@@ -3798,7 +3847,7 @@
                           <pic:cNvPicPr/>
                         </pic:nvPicPr>
                         <pic:blipFill rotWithShape="1">
-                          <a:blip r:embed="rId12" cstate="print">
+                          <a:blip r:embed="rId11" cstate="print">
                             <a:extLst>
                               <a:ext uri="{28A0092B-C50C-407E-A947-70E740481C1C}">
                                 <a14:useLocalDpi xmlns:a14="http://schemas.microsoft.com/office/drawing/2010/main" val="0"/>
@@ -3956,6 +4005,7 @@
               <w:rPr>
                 <w:rFonts w:asciiTheme="minorHAnsi" w:hAnsiTheme="minorHAnsi"/>
               </w:rPr>
+              <w:lastRenderedPageBreak/>
               <w:t>Requerimientos en Proceso: Req</w:t>
             </w:r>
             <w:r>
@@ -4006,7 +4056,6 @@
               <w:rPr>
                 <w:rFonts w:asciiTheme="minorHAnsi" w:hAnsiTheme="minorHAnsi"/>
               </w:rPr>
-              <w:lastRenderedPageBreak/>
               <w:t>Semáforo: Indicador que cambia según los  parámetros establecidos.</w:t>
             </w:r>
           </w:p>
@@ -4068,7 +4117,7 @@
                           <pic:cNvPicPr/>
                         </pic:nvPicPr>
                         <pic:blipFill rotWithShape="1">
-                          <a:blip r:embed="rId12" cstate="print">
+                          <a:blip r:embed="rId11" cstate="print">
                             <a:extLst>
                               <a:ext uri="{28A0092B-C50C-407E-A947-70E740481C1C}">
                                 <a14:useLocalDpi xmlns:a14="http://schemas.microsoft.com/office/drawing/2010/main" val="0"/>
@@ -4366,7 +4415,7 @@
                           <pic:cNvPicPr/>
                         </pic:nvPicPr>
                         <pic:blipFill rotWithShape="1">
-                          <a:blip r:embed="rId12" cstate="print">
+                          <a:blip r:embed="rId11" cstate="print">
                             <a:extLst>
                               <a:ext uri="{28A0092B-C50C-407E-A947-70E740481C1C}">
                                 <a14:useLocalDpi xmlns:a14="http://schemas.microsoft.com/office/drawing/2010/main" val="0"/>
@@ -4457,6 +4506,7 @@
               <w:rPr>
                 <w:rFonts w:asciiTheme="minorHAnsi" w:hAnsiTheme="minorHAnsi"/>
               </w:rPr>
+              <w:lastRenderedPageBreak/>
               <w:t>Área de Proceso: Área de Proceso de la Métrica</w:t>
             </w:r>
           </w:p>
@@ -4514,7 +4564,6 @@
               <w:rPr>
                 <w:rFonts w:asciiTheme="minorHAnsi" w:hAnsiTheme="minorHAnsi"/>
               </w:rPr>
-              <w:lastRenderedPageBreak/>
               <w:t>Requerimientos Cambiados.</w:t>
             </w:r>
           </w:p>
@@ -4664,7 +4713,7 @@
                   <wp:cNvGraphicFramePr/>
                   <a:graphic xmlns:a="http://schemas.openxmlformats.org/drawingml/2006/main">
                     <a:graphicData uri="http://schemas.openxmlformats.org/drawingml/2006/chart">
-                      <c:chart xmlns:c="http://schemas.openxmlformats.org/drawingml/2006/chart" xmlns:r="http://schemas.openxmlformats.org/officeDocument/2006/relationships" r:id="rId13"/>
+                      <c:chart xmlns:c="http://schemas.openxmlformats.org/drawingml/2006/chart" xmlns:r="http://schemas.openxmlformats.org/officeDocument/2006/relationships" r:id="rId12"/>
                     </a:graphicData>
                   </a:graphic>
                 </wp:inline>
@@ -4747,7 +4796,7 @@
                   <wp:cNvGraphicFramePr/>
                   <a:graphic xmlns:a="http://schemas.openxmlformats.org/drawingml/2006/main">
                     <a:graphicData uri="http://schemas.openxmlformats.org/drawingml/2006/chart">
-                      <c:chart xmlns:c="http://schemas.openxmlformats.org/drawingml/2006/chart" xmlns:r="http://schemas.openxmlformats.org/officeDocument/2006/relationships" r:id="rId14"/>
+                      <c:chart xmlns:c="http://schemas.openxmlformats.org/drawingml/2006/chart" xmlns:r="http://schemas.openxmlformats.org/officeDocument/2006/relationships" r:id="rId13"/>
                     </a:graphicData>
                   </a:graphic>
                 </wp:inline>
@@ -4827,7 +4876,21 @@
                 <w:rFonts w:asciiTheme="minorHAnsi" w:hAnsiTheme="minorHAnsi" w:cs="Arial"/>
                 <w:color w:val="000000"/>
               </w:rPr>
-              <w:t xml:space="preserve">Los cambios ha sido algo común en el Ciclo de Producción y posiblemente hayan afectado acuerdos de nivel de servicio establecidos o que se haya incurrido en penalidades. Bajo este escenario hay que </w:t>
+              <w:t xml:space="preserve">Los cambios ha sido algo común en el </w:t>
+            </w:r>
+            <w:r>
+              <w:rPr>
+                <w:rFonts w:asciiTheme="minorHAnsi" w:hAnsiTheme="minorHAnsi" w:cs="Arial"/>
+                <w:color w:val="000000"/>
+              </w:rPr>
+              <w:t xml:space="preserve">Proyecto </w:t>
+            </w:r>
+            <w:r>
+              <w:rPr>
+                <w:rFonts w:asciiTheme="minorHAnsi" w:hAnsiTheme="minorHAnsi" w:cs="Arial"/>
+                <w:color w:val="000000"/>
+              </w:rPr>
+              <w:t xml:space="preserve">y posiblemente hayan afectado acuerdos de nivel de servicio establecidos o que se haya incurrido en penalidades. Bajo este escenario hay que </w:t>
             </w:r>
             <w:r>
               <w:rPr>
@@ -4876,7 +4939,23 @@
                 <w:rFonts w:asciiTheme="minorHAnsi" w:hAnsiTheme="minorHAnsi" w:cs="Arial"/>
                 <w:color w:val="000000"/>
               </w:rPr>
-              <w:t>Se presentaron tantos cambios en el Ciclo de Producción, posiblemente producto de un diagnóstico inicial pobre o debido a que el Analista de Sistemas a cargo del proyecto no tuvo la ascendencia necesaria sobre los usuarios que proveedores de requerimientos. Hay que identificar las causas que originaron los cambios y proponerlas como Lecciones Aprendidas y, cuando sea el caso, Oportunidades de Mejora.</w:t>
+              <w:t>Se presentaron tantos cambios en el</w:t>
+            </w:r>
+            <w:r>
+              <w:rPr>
+                <w:rFonts w:asciiTheme="minorHAnsi" w:hAnsiTheme="minorHAnsi" w:cs="Arial"/>
+                <w:color w:val="000000"/>
+              </w:rPr>
+              <w:t xml:space="preserve"> Proyecto</w:t>
+            </w:r>
+            <w:bookmarkStart w:id="0" w:name="_GoBack"/>
+            <w:bookmarkEnd w:id="0"/>
+            <w:r>
+              <w:rPr>
+                <w:rFonts w:asciiTheme="minorHAnsi" w:hAnsiTheme="minorHAnsi" w:cs="Arial"/>
+                <w:color w:val="000000"/>
+              </w:rPr>
+              <w:t>, posiblemente producto de un diagnóstico inicial pobre o debido a que el Analista de Sistemas a cargo del proyecto no tuvo la ascendencia necesaria sobre los usuarios que proveedores de requerimientos. Hay que identificar las causas que originaron los cambios y proponerlas como Lecciones Aprendidas y, cuando sea el caso, Oportunidades de Mejora.</w:t>
             </w:r>
           </w:p>
           <w:p>
@@ -4975,7 +5054,7 @@
       </w:pPr>
     </w:p>
     <w:sectPr>
-      <w:headerReference w:type="default" r:id="rId15"/>
+      <w:headerReference w:type="default" r:id="rId14"/>
       <w:pgSz w:w="12240" w:h="15840"/>
       <w:pgMar w:top="1417" w:right="1701" w:bottom="1417" w:left="1701" w:header="708" w:footer="708" w:gutter="0"/>
       <w:cols w:space="708"/>
@@ -6100,6 +6179,18 @@
       <w:lang w:val="es-ES" w:eastAsia="es-ES"/>
     </w:rPr>
   </w:style>
+  <w:style w:type="character" w:styleId="Hipervnculovisitado">
+    <w:name w:val="FollowedHyperlink"/>
+    <w:basedOn w:val="Fuentedeprrafopredeter"/>
+    <w:uiPriority w:val="99"/>
+    <w:semiHidden/>
+    <w:unhideWhenUsed/>
+    <w:rsid w:val="009F536B"/>
+    <w:rPr>
+      <w:color w:val="954F72" w:themeColor="followedHyperlink"/>
+      <w:u w:val="single"/>
+    </w:rPr>
+  </w:style>
 </w:styles>
 </file>
 
@@ -6275,11 +6366,11 @@
         </c:dLbls>
         <c:marker val="1"/>
         <c:smooth val="0"/>
-        <c:axId val="780519312"/>
-        <c:axId val="780424416"/>
+        <c:axId val="-1923164000"/>
+        <c:axId val="-1923161872"/>
       </c:lineChart>
       <c:catAx>
-        <c:axId val="780519312"/>
+        <c:axId val="-1923164000"/>
         <c:scaling>
           <c:orientation val="minMax"/>
         </c:scaling>
@@ -6377,7 +6468,7 @@
             <a:endParaRPr lang="es-ES_tradnl"/>
           </a:p>
         </c:txPr>
-        <c:crossAx val="780424416"/>
+        <c:crossAx val="-1923161872"/>
         <c:crosses val="autoZero"/>
         <c:auto val="1"/>
         <c:lblAlgn val="ctr"/>
@@ -6385,7 +6476,7 @@
         <c:noMultiLvlLbl val="0"/>
       </c:catAx>
       <c:valAx>
-        <c:axId val="780424416"/>
+        <c:axId val="-1923161872"/>
         <c:scaling>
           <c:orientation val="minMax"/>
         </c:scaling>
@@ -6491,7 +6582,7 @@
             <a:endParaRPr lang="es-ES_tradnl"/>
           </a:p>
         </c:txPr>
-        <c:crossAx val="780519312"/>
+        <c:crossAx val="-1923164000"/>
         <c:crosses val="autoZero"/>
         <c:crossBetween val="between"/>
       </c:valAx>
@@ -6746,12 +6837,12 @@
         </c:dLbls>
         <c:gapWidth val="150"/>
         <c:shape val="box"/>
-        <c:axId val="745842736"/>
-        <c:axId val="745844512"/>
+        <c:axId val="-1923142080"/>
+        <c:axId val="-1923140304"/>
         <c:axId val="0"/>
       </c:bar3DChart>
       <c:catAx>
-        <c:axId val="745842736"/>
+        <c:axId val="-1923142080"/>
         <c:scaling>
           <c:orientation val="minMax"/>
         </c:scaling>
@@ -6788,7 +6879,7 @@
             <a:endParaRPr lang="es-ES_tradnl"/>
           </a:p>
         </c:txPr>
-        <c:crossAx val="745844512"/>
+        <c:crossAx val="-1923140304"/>
         <c:crosses val="autoZero"/>
         <c:auto val="1"/>
         <c:lblAlgn val="ctr"/>
@@ -6796,7 +6887,7 @@
         <c:noMultiLvlLbl val="0"/>
       </c:catAx>
       <c:valAx>
-        <c:axId val="745844512"/>
+        <c:axId val="-1923140304"/>
         <c:scaling>
           <c:orientation val="minMax"/>
         </c:scaling>
@@ -6844,7 +6935,7 @@
             <a:endParaRPr lang="es-ES_tradnl"/>
           </a:p>
         </c:txPr>
-        <c:crossAx val="745842736"/>
+        <c:crossAx val="-1923142080"/>
         <c:crosses val="autoZero"/>
         <c:crossBetween val="between"/>
       </c:valAx>
@@ -8231,7 +8322,7 @@
 </file>
 
 <file path=customXml/itemProps1.xml><?xml version="1.0" encoding="utf-8"?>
-<ds:datastoreItem xmlns:ds="http://schemas.openxmlformats.org/officeDocument/2006/customXml" ds:itemID="{0B4C905E-96D1-B24B-80C6-8ACAD4FB8F04}">
+<ds:datastoreItem xmlns:ds="http://schemas.openxmlformats.org/officeDocument/2006/customXml" ds:itemID="{52187ABA-0B96-8B41-9CCB-90D8124D44EE}">
   <ds:schemaRefs>
     <ds:schemaRef ds:uri="http://schemas.openxmlformats.org/officeDocument/2006/bibliography"/>
   </ds:schemaRefs>

</xml_diff>